<commit_message>
Update abstract for NOBUGS
</commit_message>
<xml_diff>
--- a/Presentations/NOBUGS 2018/Abstracts/Crystal Plan at ISIS.docx
+++ b/Presentations/NOBUGS 2018/Abstracts/Crystal Plan at ISIS.docx
@@ -41,18 +41,19 @@
           <w:u w:val="single"/>
           <w:lang w:val="en-GB"/>
         </w:rPr>
-        <w:t>Samuel Jackson</w:t>
-      </w:r>
+        <w:t xml:space="preserve">Samuel </w:t>
+      </w:r>
+      <w:proofErr w:type="spellStart"/>
       <w:r>
         <w:rPr>
           <w:i/>
           <w:iCs/>
           <w:sz w:val="22"/>
           <w:szCs w:val="22"/>
-          <w:vertAlign w:val="superscript"/>
-          <w:lang w:val="en-GB"/>
-        </w:rPr>
-        <w:t>a</w:t>
+          <w:u w:val="single"/>
+          <w:lang w:val="en-GB"/>
+        </w:rPr>
+        <w:t>Jackson</w:t>
       </w:r>
       <w:r>
         <w:rPr>
@@ -60,20 +61,57 @@
           <w:iCs/>
           <w:sz w:val="22"/>
           <w:szCs w:val="22"/>
-          <w:lang w:val="en-GB"/>
-        </w:rPr>
-        <w:t>, Author 2</w:t>
-      </w:r>
-      <w:r>
+          <w:vertAlign w:val="superscript"/>
+          <w:lang w:val="en-GB"/>
+        </w:rPr>
+        <w:t>a</w:t>
+      </w:r>
+      <w:proofErr w:type="spellEnd"/>
+    </w:p>
+    <w:p>
+      <w:pPr>
+        <w:spacing w:after="120"/>
+        <w:jc w:val="center"/>
         <w:rPr>
           <w:i/>
           <w:iCs/>
           <w:sz w:val="22"/>
           <w:szCs w:val="22"/>
+          <w:lang w:val="en-GB"/>
+        </w:rPr>
+      </w:pPr>
+      <w:proofErr w:type="spellStart"/>
+      <w:r>
+        <w:rPr>
+          <w:i/>
+          <w:iCs/>
+          <w:sz w:val="22"/>
+          <w:szCs w:val="22"/>
           <w:vertAlign w:val="superscript"/>
           <w:lang w:val="en-GB"/>
         </w:rPr>
-        <w:t>b</w:t>
+        <w:t>a</w:t>
+      </w:r>
+      <w:r>
+        <w:rPr>
+          <w:i/>
+          <w:iCs/>
+          <w:sz w:val="22"/>
+          <w:szCs w:val="22"/>
+          <w:lang w:val="en-GB"/>
+        </w:rPr>
+        <w:t>ISIS</w:t>
+      </w:r>
+      <w:proofErr w:type="spellEnd"/>
+      <w:r>
+        <w:rPr>
+          <w:i/>
+          <w:iCs/>
+          <w:sz w:val="22"/>
+          <w:szCs w:val="22"/>
+          <w:lang w:val="en-GB"/>
+        </w:rPr>
+        <w:t xml:space="preserve"> Neutron Source, STFC, UK</w:t>
       </w:r>
     </w:p>
     <w:p>
@@ -94,10 +132,9 @@
           <w:iCs/>
           <w:sz w:val="22"/>
           <w:szCs w:val="22"/>
-          <w:vertAlign w:val="superscript"/>
-          <w:lang w:val="en-GB"/>
-        </w:rPr>
-        <w:t>a</w:t>
+          <w:lang w:val="en-GB"/>
+        </w:rPr>
+        <w:t xml:space="preserve">Author Email: </w:t>
       </w:r>
       <w:r>
         <w:rPr>
@@ -107,53 +144,95 @@
           <w:szCs w:val="22"/>
           <w:lang w:val="en-GB"/>
         </w:rPr>
-        <w:t>ISIS Neutron Source, STFC, UK</w:t>
+        <w:t>samuel.jackson@stfc.ac.uk</w:t>
       </w:r>
     </w:p>
     <w:p>
       <w:pPr>
-        <w:spacing w:after="120"/>
-        <w:jc w:val="center"/>
-        <w:rPr>
-          <w:i/>
-          <w:iCs/>
-          <w:sz w:val="22"/>
-          <w:szCs w:val="22"/>
-          <w:lang w:val="en-GB"/>
-        </w:rPr>
-      </w:pPr>
-      <w:r>
-        <w:rPr>
-          <w:i/>
-          <w:iCs/>
-          <w:sz w:val="22"/>
-          <w:szCs w:val="22"/>
-          <w:lang w:val="en-GB"/>
-        </w:rPr>
-        <w:t xml:space="preserve">Author Email: </w:t>
-      </w:r>
-      <w:r>
-        <w:rPr>
-          <w:i/>
-          <w:iCs/>
-          <w:sz w:val="22"/>
-          <w:szCs w:val="22"/>
-          <w:lang w:val="en-GB"/>
-        </w:rPr>
-        <w:t>samuel.jackson@stfc.ac.uk</w:t>
-      </w:r>
+        <w:pStyle w:val="Heading2"/>
+        <w:spacing w:after="120" w:line="288" w:lineRule="auto"/>
+        <w:rPr>
+          <w:rFonts w:ascii="Times New Roman" w:hAnsi="Times New Roman" w:cs="Times New Roman"/>
+          <w:sz w:val="22"/>
+          <w:szCs w:val="22"/>
+          <w:lang w:val="en-GB"/>
+        </w:rPr>
+      </w:pPr>
     </w:p>
     <w:p>
       <w:pPr>
-        <w:pStyle w:val="Heading2"/>
-        <w:spacing w:after="120" w:line="288" w:lineRule="auto"/>
-        <w:rPr>
-          <w:rFonts w:ascii="Times New Roman" w:hAnsi="Times New Roman" w:cs="Times New Roman"/>
-          <w:sz w:val="22"/>
-          <w:szCs w:val="22"/>
-          <w:lang w:val="en-GB"/>
-        </w:rPr>
-      </w:pPr>
+        <w:spacing w:after="120"/>
+        <w:jc w:val="both"/>
+        <w:rPr>
+          <w:sz w:val="22"/>
+          <w:szCs w:val="22"/>
+        </w:rPr>
+      </w:pPr>
+      <w:r>
+        <w:rPr>
+          <w:sz w:val="22"/>
+          <w:szCs w:val="22"/>
+        </w:rPr>
+        <w:t xml:space="preserve">Beam time available at a large x-ray or neutron scattering facility is always a limiting factor in </w:t>
+      </w:r>
+      <w:r>
+        <w:rPr>
+          <w:sz w:val="22"/>
+          <w:szCs w:val="22"/>
+        </w:rPr>
+        <w:t>planning an experiment</w:t>
+      </w:r>
+      <w:r>
+        <w:rPr>
+          <w:sz w:val="22"/>
+          <w:szCs w:val="22"/>
+        </w:rPr>
+        <w:t xml:space="preserve">. </w:t>
+      </w:r>
+      <w:r>
+        <w:rPr>
+          <w:i/>
+          <w:sz w:val="22"/>
+          <w:szCs w:val="22"/>
+        </w:rPr>
+        <w:t>CrystalPlan</w:t>
+      </w:r>
+      <w:r>
+        <w:rPr>
+          <w:sz w:val="22"/>
+          <w:szCs w:val="22"/>
+          <w:vertAlign w:val="superscript"/>
+        </w:rPr>
+        <w:t>1</w:t>
+      </w:r>
+      <w:r>
+        <w:rPr>
+          <w:sz w:val="22"/>
+          <w:szCs w:val="22"/>
+        </w:rPr>
+        <w:t xml:space="preserve"> was developed at the SNS to help users optimize their allocated time. The program can</w:t>
+      </w:r>
+      <w:r>
+        <w:rPr>
+          <w:sz w:val="22"/>
+          <w:szCs w:val="22"/>
+        </w:rPr>
+        <w:t xml:space="preserve"> </w:t>
+      </w:r>
+      <w:r>
+        <w:rPr>
+          <w:sz w:val="22"/>
+          <w:szCs w:val="22"/>
+        </w:rPr>
+        <w:t xml:space="preserve">visualize the </w:t>
+      </w:r>
+      <w:r>
+        <w:rPr>
+          <w:sz w:val="22"/>
+          <w:szCs w:val="22"/>
+        </w:rPr>
+        <w:t>reciprocal space covered by a TOF single crystal diffractometer for a given sample and help the user build an experimental plan maximizing coverage while minimizing redundancy.</w:t>
+      </w:r>
     </w:p>
     <w:p>
       <w:pPr>
@@ -164,19 +243,71 @@
           <w:szCs w:val="22"/>
         </w:rPr>
       </w:pPr>
-      <w:r>
-        <w:rPr>
-          <w:sz w:val="22"/>
-          <w:szCs w:val="22"/>
-        </w:rPr>
-        <w:t xml:space="preserve">Beam time available at a large x-ray or neutron scattering facility is always a limiting factor in </w:t>
-      </w:r>
-      <w:r>
-        <w:rPr>
-          <w:sz w:val="22"/>
-          <w:szCs w:val="22"/>
-        </w:rPr>
-        <w:t>planning an experiment</w:t>
+      <w:proofErr w:type="spellStart"/>
+      <w:r>
+        <w:rPr>
+          <w:i/>
+          <w:sz w:val="22"/>
+          <w:szCs w:val="22"/>
+        </w:rPr>
+        <w:t>CrystalPlan</w:t>
+      </w:r>
+      <w:proofErr w:type="spellEnd"/>
+      <w:r>
+        <w:rPr>
+          <w:sz w:val="22"/>
+          <w:szCs w:val="22"/>
+        </w:rPr>
+        <w:t xml:space="preserve"> </w:t>
+      </w:r>
+      <w:r>
+        <w:rPr>
+          <w:sz w:val="22"/>
+          <w:szCs w:val="22"/>
+        </w:rPr>
+        <w:t>previously only supported instruments at the SNS. Additionally, the software was not packaged for platforms outside of Linux and used several outdated library dependencies. Recent work has been carried out to add support for i</w:t>
+      </w:r>
+      <w:r>
+        <w:rPr>
+          <w:sz w:val="22"/>
+          <w:szCs w:val="22"/>
+        </w:rPr>
+        <w:t>nstruments at ISIS. New instrument definitions and goniometers have been added</w:t>
+      </w:r>
+      <w:r>
+        <w:rPr>
+          <w:sz w:val="22"/>
+          <w:szCs w:val="22"/>
+        </w:rPr>
+        <w:t xml:space="preserve"> for the WISH &amp; SXD instruments.</w:t>
+      </w:r>
+      <w:r>
+        <w:rPr>
+          <w:sz w:val="22"/>
+          <w:szCs w:val="22"/>
+        </w:rPr>
+        <w:t xml:space="preserve"> L</w:t>
+      </w:r>
+      <w:r>
+        <w:rPr>
+          <w:sz w:val="22"/>
+          <w:szCs w:val="22"/>
+        </w:rPr>
+        <w:t xml:space="preserve">ibrary dependencies have been updated to more recent versions. </w:t>
+      </w:r>
+      <w:r>
+        <w:rPr>
+          <w:sz w:val="22"/>
+          <w:szCs w:val="22"/>
+        </w:rPr>
+        <w:t xml:space="preserve">Finally, the </w:t>
+      </w:r>
+      <w:r>
+        <w:rPr>
+          <w:sz w:val="22"/>
+          <w:szCs w:val="22"/>
+        </w:rPr>
+        <w:t>software ha</w:t>
       </w:r>
       <w:bookmarkStart w:id="0" w:name="_GoBack"/>
       <w:bookmarkEnd w:id="0"/>
@@ -185,133 +316,53 @@
           <w:sz w:val="22"/>
           <w:szCs w:val="22"/>
         </w:rPr>
-        <w:t xml:space="preserve">. </w:t>
-      </w:r>
-      <w:r>
-        <w:rPr>
-          <w:i/>
-          <w:sz w:val="22"/>
-          <w:szCs w:val="22"/>
-        </w:rPr>
-        <w:t>CrystalPlan</w:t>
-      </w:r>
-      <w:r>
-        <w:rPr>
-          <w:sz w:val="22"/>
-          <w:szCs w:val="22"/>
-          <w:vertAlign w:val="superscript"/>
-        </w:rPr>
-        <w:t>1</w:t>
-      </w:r>
-      <w:r>
-        <w:rPr>
-          <w:sz w:val="22"/>
-          <w:szCs w:val="22"/>
-        </w:rPr>
-        <w:t xml:space="preserve"> was developed at the SNS to help users optimize their allocated time. The program can</w:t>
-      </w:r>
-      <w:r>
-        <w:rPr>
-          <w:sz w:val="22"/>
-          <w:szCs w:val="22"/>
-        </w:rPr>
-        <w:t xml:space="preserve"> </w:t>
-      </w:r>
-      <w:r>
-        <w:rPr>
-          <w:sz w:val="22"/>
-          <w:szCs w:val="22"/>
-        </w:rPr>
-        <w:t xml:space="preserve">visualize the </w:t>
-      </w:r>
-      <w:r>
-        <w:rPr>
-          <w:sz w:val="22"/>
-          <w:szCs w:val="22"/>
-        </w:rPr>
-        <w:t>reciprocal space covered by a TOF single crystal diffractometer for a given sample and help the user build an experimental plan maximizing coverage while minimizing redundancy.</w:t>
+        <w:t xml:space="preserve">s been ported </w:t>
+      </w:r>
+      <w:r>
+        <w:rPr>
+          <w:sz w:val="22"/>
+          <w:szCs w:val="22"/>
+        </w:rPr>
+        <w:t xml:space="preserve">to, </w:t>
+      </w:r>
+      <w:r>
+        <w:rPr>
+          <w:sz w:val="22"/>
+          <w:szCs w:val="22"/>
+        </w:rPr>
+        <w:t>and packaged for</w:t>
+      </w:r>
+      <w:r>
+        <w:rPr>
+          <w:sz w:val="22"/>
+          <w:szCs w:val="22"/>
+        </w:rPr>
+        <w:t>,</w:t>
+      </w:r>
+      <w:r>
+        <w:rPr>
+          <w:sz w:val="22"/>
+          <w:szCs w:val="22"/>
+        </w:rPr>
+        <w:t xml:space="preserve"> multiple OS’s and is now supported on Windows, </w:t>
+      </w:r>
+      <w:r>
+        <w:rPr>
+          <w:sz w:val="22"/>
+          <w:szCs w:val="22"/>
+        </w:rPr>
+        <w:t>OSX, and Linux.</w:t>
       </w:r>
     </w:p>
     <w:p>
       <w:pPr>
-        <w:spacing w:after="120"/>
-        <w:jc w:val="both"/>
-        <w:rPr>
-          <w:sz w:val="22"/>
-          <w:szCs w:val="22"/>
-        </w:rPr>
-      </w:pPr>
-      <w:r>
-        <w:rPr>
-          <w:sz w:val="22"/>
-          <w:szCs w:val="22"/>
-        </w:rPr>
-        <w:t xml:space="preserve">Recent work has now been undertaken to bring </w:t>
-      </w:r>
-      <w:r>
-        <w:rPr>
-          <w:i/>
-          <w:sz w:val="22"/>
-          <w:szCs w:val="22"/>
-        </w:rPr>
-        <w:t>CrystalPlan</w:t>
-      </w:r>
-      <w:r>
-        <w:rPr>
-          <w:sz w:val="22"/>
-          <w:szCs w:val="22"/>
-        </w:rPr>
-        <w:t xml:space="preserve"> to instruments at ISIS. New instrument definitions and goniometers have been added for the WISH &amp; SXD instruments. </w:t>
-      </w:r>
-      <w:r>
-        <w:rPr>
-          <w:sz w:val="22"/>
-          <w:szCs w:val="22"/>
-        </w:rPr>
-        <w:t>Additionally,</w:t>
-      </w:r>
-      <w:r>
-        <w:rPr>
-          <w:sz w:val="22"/>
-          <w:szCs w:val="22"/>
-        </w:rPr>
-        <w:t xml:space="preserve"> the software has been ported </w:t>
-      </w:r>
-      <w:r>
-        <w:rPr>
-          <w:sz w:val="22"/>
-          <w:szCs w:val="22"/>
-        </w:rPr>
-        <w:t xml:space="preserve">to, </w:t>
-      </w:r>
-      <w:r>
-        <w:rPr>
-          <w:sz w:val="22"/>
-          <w:szCs w:val="22"/>
-        </w:rPr>
-        <w:t>and packaged for</w:t>
-      </w:r>
-      <w:r>
-        <w:rPr>
-          <w:sz w:val="22"/>
-          <w:szCs w:val="22"/>
-        </w:rPr>
-        <w:t>,</w:t>
-      </w:r>
-      <w:r>
-        <w:rPr>
-          <w:sz w:val="22"/>
-          <w:szCs w:val="22"/>
-        </w:rPr>
-        <w:t xml:space="preserve"> multiple OS’s and is now supported on Windows, </w:t>
-      </w:r>
-      <w:r>
-        <w:rPr>
-          <w:sz w:val="22"/>
-          <w:szCs w:val="22"/>
-        </w:rPr>
-        <w:t>OSX, and Linux.</w:t>
-      </w:r>
+        <w:pStyle w:val="Heading3"/>
+        <w:spacing w:before="0" w:after="0"/>
+        <w:rPr>
+          <w:rFonts w:ascii="Times New Roman" w:hAnsi="Times New Roman" w:cs="Times New Roman"/>
+          <w:color w:val="FF0000"/>
+        </w:rPr>
+      </w:pPr>
     </w:p>
     <w:p>
       <w:pPr>
@@ -319,27 +370,17 @@
         <w:spacing w:before="0" w:after="0"/>
         <w:rPr>
           <w:rFonts w:ascii="Times New Roman" w:hAnsi="Times New Roman" w:cs="Times New Roman"/>
-          <w:color w:val="FF0000"/>
-        </w:rPr>
-      </w:pPr>
+        </w:rPr>
+      </w:pPr>
+      <w:r>
+        <w:rPr>
+          <w:rFonts w:ascii="Times New Roman" w:hAnsi="Times New Roman" w:cs="Times New Roman"/>
+        </w:rPr>
+        <w:t>References</w:t>
+      </w:r>
     </w:p>
     <w:p>
       <w:pPr>
-        <w:pStyle w:val="Heading3"/>
-        <w:spacing w:before="0" w:after="0"/>
-        <w:rPr>
-          <w:rFonts w:ascii="Times New Roman" w:hAnsi="Times New Roman" w:cs="Times New Roman"/>
-        </w:rPr>
-      </w:pPr>
-      <w:r>
-        <w:rPr>
-          <w:rFonts w:ascii="Times New Roman" w:hAnsi="Times New Roman" w:cs="Times New Roman"/>
-        </w:rPr>
-        <w:t>References</w:t>
-      </w:r>
-    </w:p>
-    <w:p>
-      <w:pPr>
         <w:rPr>
           <w:sz w:val="20"/>
           <w:lang w:val="en-GB"/>
@@ -348,12 +389,37 @@
       <w:r>
         <w:t xml:space="preserve">[1] </w:t>
       </w:r>
+      <w:proofErr w:type="spellStart"/>
       <w:r>
         <w:rPr>
           <w:sz w:val="20"/>
           <w:lang w:val="en-GB"/>
         </w:rPr>
-        <w:t>Zikovsky, J., Peterson, P. F., Wang, X. P., Frost, M. &amp; Hoffmann, C. (2011). J. Appl. Cryst. 44, 418-423.</w:t>
+        <w:t>Zikovsky</w:t>
+      </w:r>
+      <w:proofErr w:type="spellEnd"/>
+      <w:r>
+        <w:rPr>
+          <w:sz w:val="20"/>
+          <w:lang w:val="en-GB"/>
+        </w:rPr>
+        <w:t xml:space="preserve">, J., Peterson, P. F., Wang, X. P., Frost, M. &amp; Hoffmann, C. (2011). J. Appl. </w:t>
+      </w:r>
+      <w:proofErr w:type="spellStart"/>
+      <w:r>
+        <w:rPr>
+          <w:sz w:val="20"/>
+          <w:lang w:val="en-GB"/>
+        </w:rPr>
+        <w:t>Cryst</w:t>
+      </w:r>
+      <w:proofErr w:type="spellEnd"/>
+      <w:r>
+        <w:rPr>
+          <w:sz w:val="20"/>
+          <w:lang w:val="en-GB"/>
+        </w:rPr>
+        <w:t>. 44, 418-423.</w:t>
       </w:r>
     </w:p>
     <w:p>
@@ -475,7 +541,21 @@
       <w:rPr>
         <w:lang w:val="en-GB"/>
       </w:rPr>
-      <w:t>List the seesion title here</w:t>
+      <w:t xml:space="preserve">List the </w:t>
+    </w:r>
+    <w:proofErr w:type="spellStart"/>
+    <w:r>
+      <w:rPr>
+        <w:lang w:val="en-GB"/>
+      </w:rPr>
+      <w:t>seesion</w:t>
+    </w:r>
+    <w:proofErr w:type="spellEnd"/>
+    <w:r>
+      <w:rPr>
+        <w:lang w:val="en-GB"/>
+      </w:rPr>
+      <w:t xml:space="preserve"> title here</w:t>
     </w:r>
   </w:p>
   <w:p>

</xml_diff>